<commit_message>
Edição do READ-ME e da documentação
</commit_message>
<xml_diff>
--- a/Documentação/Acompanhamento do Treinamento de Muay Thai.docx
+++ b/Documentação/Acompanhamento do Treinamento de Muay Thai.docx
@@ -131,7 +131,6 @@
           <w:szCs w:val="36"/>
         </w:rPr>
       </w:pPr>
-      <w:proofErr w:type="spellStart"/>
       <w:r>
         <w:rPr>
           <w:rFonts w:ascii="Arial" w:hAnsi="Arial" w:cs="Arial"/>
@@ -140,18 +139,7 @@
           <w:sz w:val="36"/>
           <w:szCs w:val="36"/>
         </w:rPr>
-        <w:t>Muay</w:t>
-      </w:r>
-      <w:proofErr w:type="spellEnd"/>
-      <w:r>
-        <w:rPr>
-          <w:rFonts w:ascii="Arial" w:hAnsi="Arial" w:cs="Arial"/>
-          <w:b/>
-          <w:bCs/>
-          <w:sz w:val="36"/>
-          <w:szCs w:val="36"/>
-        </w:rPr>
-        <w:t xml:space="preserve"> Thai e Sua ligação com a ODS 3</w:t>
+        <w:t>Muay Thai e Sua ligação com a ODS 3</w:t>
       </w:r>
     </w:p>
     <w:p>
@@ -457,25 +445,7 @@
           <w:b/>
           <w:bCs/>
         </w:rPr>
-        <w:t xml:space="preserve">Como o </w:t>
-      </w:r>
-      <w:proofErr w:type="spellStart"/>
-      <w:r>
-        <w:rPr>
-          <w:rFonts w:ascii="Arial" w:hAnsi="Arial" w:cs="Arial"/>
-          <w:b/>
-          <w:bCs/>
-        </w:rPr>
-        <w:t>Muay</w:t>
-      </w:r>
-      <w:proofErr w:type="spellEnd"/>
-      <w:r>
-        <w:rPr>
-          <w:rFonts w:ascii="Arial" w:hAnsi="Arial" w:cs="Arial"/>
-          <w:b/>
-          <w:bCs/>
-        </w:rPr>
-        <w:t xml:space="preserve"> Thai entrou na minha vida:</w:t>
+        <w:t>Como o Muay Thai entrou na minha vida:</w:t>
       </w:r>
       <w:r>
         <w:rPr>
@@ -664,21 +634,7 @@
         <w:rPr>
           <w:rFonts w:ascii="Arial" w:eastAsia="Arial" w:hAnsi="Arial" w:cs="Arial"/>
         </w:rPr>
-        <w:t xml:space="preserve"> que praticantes do esporte </w:t>
-      </w:r>
-      <w:proofErr w:type="spellStart"/>
-      <w:r>
-        <w:rPr>
-          <w:rFonts w:ascii="Arial" w:eastAsia="Arial" w:hAnsi="Arial" w:cs="Arial"/>
-        </w:rPr>
-        <w:t>Muay</w:t>
-      </w:r>
-      <w:proofErr w:type="spellEnd"/>
-      <w:r>
-        <w:rPr>
-          <w:rFonts w:ascii="Arial" w:eastAsia="Arial" w:hAnsi="Arial" w:cs="Arial"/>
-        </w:rPr>
-        <w:t xml:space="preserve"> Thai possam conhecer um pouco mais da minha história dentro do mesmo, além de se conectar cada vez mais com esse esporte que conecta tantas pessoas ao redor do mundo inteiro.</w:t>
+        <w:t xml:space="preserve"> que praticantes do esporte Muay Thai possam conhecer um pouco mais da minha história dentro do mesmo, além de se conectar cada vez mais com esse esporte que conecta tantas pessoas ao redor do mundo inteiro.</w:t>
       </w:r>
     </w:p>
     <w:p>
@@ -939,32 +895,14 @@
           <w:rPr>
             <w:rStyle w:val="Hyperlink"/>
           </w:rPr>
-          <w:t>Pro</w:t>
-        </w:r>
-        <w:r>
-          <w:rPr>
-            <w:rStyle w:val="Hyperlink"/>
-          </w:rPr>
-          <w:t>d</w:t>
-        </w:r>
-        <w:r>
-          <w:rPr>
-            <w:rStyle w:val="Hyperlink"/>
-          </w:rPr>
-          <w:t>uct</w:t>
+          <w:t>Product</w:t>
         </w:r>
         <w:proofErr w:type="spellEnd"/>
         <w:r>
           <w:rPr>
             <w:rStyle w:val="Hyperlink"/>
           </w:rPr>
-          <w:t xml:space="preserve"> </w:t>
-        </w:r>
-        <w:r>
-          <w:rPr>
-            <w:rStyle w:val="Hyperlink"/>
-          </w:rPr>
-          <w:t>Backlog</w:t>
+          <w:t xml:space="preserve"> Backlog</w:t>
         </w:r>
       </w:hyperlink>
     </w:p>
@@ -1048,6 +986,16 @@
         </w:rPr>
       </w:pPr>
       <w:r>
+        <w:rPr>
+          <w:b/>
+          <w:bCs/>
+        </w:rPr>
+        <w:t>Necessidade de um EMAIL:</w:t>
+      </w:r>
+      <w:r>
+        <w:t xml:space="preserve"> </w:t>
+      </w:r>
+      <w:r>
         <w:t>Possuir e-mail para conseguir se conectar com o site.</w:t>
       </w:r>
     </w:p>
@@ -1066,7 +1014,14 @@
         </w:rPr>
       </w:pPr>
       <w:r>
-        <w:t>Conexão com a VM.</w:t>
+        <w:rPr>
+          <w:b/>
+          <w:bCs/>
+        </w:rPr>
+        <w:t xml:space="preserve">Funcionamento Local: </w:t>
+      </w:r>
+      <w:r>
+        <w:t>O sistema será projetado para operar exclusivamente em um ambiente local, sem a necessidade de conexão com a internet.</w:t>
       </w:r>
     </w:p>
     <w:p>
@@ -1084,13 +1039,21 @@
         </w:rPr>
       </w:pPr>
       <w:r>
-        <w:t>Banco de Dados</w:t>
-      </w:r>
-      <w:r>
-        <w:t xml:space="preserve"> MySQL</w:t>
-      </w:r>
-      <w:r>
-        <w:t xml:space="preserve"> Funcional.</w:t>
+        <w:rPr>
+          <w:rStyle w:val="Forte"/>
+        </w:rPr>
+        <w:t>Virtualização:</w:t>
+      </w:r>
+      <w:r>
+        <w:t xml:space="preserve"> O servidor será implementado em uma máquina virtual (VM) local, utilizando uma solução de virtualização como </w:t>
+      </w:r>
+      <w:proofErr w:type="spellStart"/>
+      <w:r>
+        <w:t>VirtualBox</w:t>
+      </w:r>
+      <w:proofErr w:type="spellEnd"/>
+      <w:r>
+        <w:t>.</w:t>
       </w:r>
     </w:p>
     <w:p>
@@ -1108,7 +1071,16 @@
         </w:rPr>
       </w:pPr>
       <w:r>
-        <w:t>Utilização de HTML / JS / CSS.</w:t>
+        <w:rPr>
+          <w:rStyle w:val="Forte"/>
+        </w:rPr>
+        <w:t>Banco de Dados MySQL:</w:t>
+      </w:r>
+      <w:r>
+        <w:t xml:space="preserve"> O sistema utilizará o MySQL como sistema de gerenciamento de banco de dados (SGBD) para armazenamento e recuperação de dados</w:t>
+      </w:r>
+      <w:r>
+        <w:t>.</w:t>
       </w:r>
     </w:p>
     <w:p>
@@ -1164,7 +1136,13 @@
         </w:rPr>
       </w:pPr>
       <w:r>
-        <w:t>Não terá conexão com a internet.</w:t>
+        <w:rPr>
+          <w:rStyle w:val="Forte"/>
+        </w:rPr>
+        <w:t>Conectividade Limitada:</w:t>
+      </w:r>
+      <w:r>
+        <w:t xml:space="preserve"> Como o sistema será executado localmente, a conectividade com outros sistemas ou serviços externos será limitada.</w:t>
       </w:r>
     </w:p>
     <w:p>
@@ -1182,7 +1160,13 @@
         </w:rPr>
       </w:pPr>
       <w:r>
-        <w:t>Não terá suporte a outros esportes.</w:t>
+        <w:rPr>
+          <w:rStyle w:val="Forte"/>
+        </w:rPr>
+        <w:t>Escalabilidade Limitada:</w:t>
+      </w:r>
+      <w:r>
+        <w:t xml:space="preserve"> Devido à natureza local do sistema e à utilização de uma VM como servidor, a escalabilidade pode ser limitada em comparação com soluções baseadas em nuvem.</w:t>
       </w:r>
     </w:p>
     <w:p>
@@ -1200,6 +1184,16 @@
         </w:rPr>
       </w:pPr>
       <w:r>
+        <w:rPr>
+          <w:b/>
+          <w:bCs/>
+        </w:rPr>
+        <w:t>Uso somente do MySQL:</w:t>
+      </w:r>
+      <w:r>
+        <w:t xml:space="preserve"> </w:t>
+      </w:r>
+      <w:r>
         <w:t>Não terá utilização de outros SGBD, somente MySQL.</w:t>
       </w:r>
     </w:p>
@@ -1217,6 +1211,16 @@
           <w:bCs/>
         </w:rPr>
       </w:pPr>
+      <w:r>
+        <w:rPr>
+          <w:b/>
+          <w:bCs/>
+        </w:rPr>
+        <w:t>Sistema não usará sensores:</w:t>
+      </w:r>
+      <w:r>
+        <w:t xml:space="preserve"> </w:t>
+      </w:r>
       <w:r>
         <w:t>Não haverá utilização de nenhum sensor.</w:t>
       </w:r>
@@ -3389,6 +3393,17 @@
       <w:u w:val="single"/>
     </w:rPr>
   </w:style>
+  <w:style w:type="character" w:styleId="Forte">
+    <w:name w:val="Strong"/>
+    <w:basedOn w:val="Fontepargpadro"/>
+    <w:uiPriority w:val="22"/>
+    <w:qFormat/>
+    <w:rsid w:val="008422C9"/>
+    <w:rPr>
+      <w:b/>
+      <w:bCs/>
+    </w:rPr>
+  </w:style>
 </w:styles>
 </file>
 

</xml_diff>